<commit_message>
Added SU2 paper (useful for URANS and convergence); modified Osservazioni; added Brainstorming document.
</commit_message>
<xml_diff>
--- a/Papers/Osservazioni.docx
+++ b/Papers/Osservazioni.docx
@@ -9,6 +9,7 @@
           <w:ilvl w:val="0"/>
           <w:numId w:val="1"/>
         </w:numPr>
+        <w:spacing w:after="0" w:line="240" w:lineRule="auto"/>
         <w:jc w:val="both"/>
       </w:pPr>
       <w:r>
@@ -28,15 +29,9 @@
     <w:p>
       <w:pPr>
         <w:pStyle w:val="Paragrafoelenco"/>
-        <w:numPr>
-          <w:ilvl w:val="0"/>
-          <w:numId w:val="1"/>
-        </w:numPr>
-        <w:jc w:val="both"/>
-      </w:pPr>
-      <w:r>
-        <w:t xml:space="preserve">Simulazioni statiche potrebbero essere fatte anche a diversi numeri di Reynolds per controllare che il coefficiente di portanza massimo raggiunto aumenti con il Reynolds (molto impegnativo e non so a cosa potrebbe essere utile). </w:t>
-      </w:r>
+        <w:spacing w:before="240" w:after="0" w:line="240" w:lineRule="auto"/>
+        <w:jc w:val="both"/>
+      </w:pPr>
     </w:p>
     <w:p>
       <w:pPr>
@@ -45,11 +40,18 @@
           <w:ilvl w:val="0"/>
           <w:numId w:val="1"/>
         </w:numPr>
-        <w:jc w:val="both"/>
-      </w:pPr>
-      <w:r>
-        <w:t>La procedura di studio della convergenza che avevamo pensato e programmato è utilizzata anche da Zanotti, con l’unica eccezione relativa alla produzione della griglia di partenza (a cui non si fa alcun riferimento). Potremmo quindi aggiungere quello step in cui studiamo magari preliminarmente l’effetto della transizione in condizioni statiche e facciamo la prima convergenza di griglia in condizioni statiche.</w:t>
-      </w:r>
+        <w:spacing w:after="0" w:line="240" w:lineRule="auto"/>
+        <w:jc w:val="both"/>
+      </w:pPr>
+      <w:r>
+        <w:t>Simulazioni statiche potrebbero essere fatte anche a diversi numeri di Reynolds per controllare che il coefficiente di portanza massimo raggiunto aumenti con il Reynolds (molto impegnativo e non so a cosa potrebbe essere utile).</w:t>
+      </w:r>
+    </w:p>
+    <w:p>
+      <w:pPr>
+        <w:spacing w:after="0" w:line="240" w:lineRule="auto"/>
+        <w:jc w:val="both"/>
+      </w:pPr>
     </w:p>
     <w:p>
       <w:pPr>
@@ -58,11 +60,18 @@
           <w:ilvl w:val="0"/>
           <w:numId w:val="1"/>
         </w:numPr>
-        <w:jc w:val="both"/>
-      </w:pPr>
-      <w:r>
-        <w:t>Nei paper numerici di Zanotti possiamo farci un’idea dei tempi caratteristici della dinamica e trovare un time step di partenza per l’analisi della convergenza in tempo. Alternativamente, guardando alle immagini PIV, ci possiamo fare un’idea sulla velocità di formazione e convezione del vortice per trovare il time step di partenza con cui partire per l’analisi convergenza.</w:t>
-      </w:r>
+        <w:spacing w:after="0" w:line="240" w:lineRule="auto"/>
+        <w:jc w:val="both"/>
+      </w:pPr>
+      <w:r>
+        <w:t>La procedura di studio della convergenza che avevamo pensato e programmato è utilizzata anche da Zanotti, con l’unica eccezione relativa alla produzione della griglia di partenza (a cui non si fa alcun riferimento). Potremmo quindi aggiungere quello step in cui studiamo magari preliminarmente l’effetto della transizione in condizioni statiche e facciamo la prima convergenza di griglia in condizioni statiche.</w:t>
+      </w:r>
+    </w:p>
+    <w:p>
+      <w:pPr>
+        <w:spacing w:after="0" w:line="240" w:lineRule="auto"/>
+        <w:jc w:val="both"/>
+      </w:pPr>
     </w:p>
     <w:p>
       <w:pPr>
@@ -71,6 +80,27 @@
           <w:ilvl w:val="0"/>
           <w:numId w:val="1"/>
         </w:numPr>
+        <w:spacing w:after="0" w:line="240" w:lineRule="auto"/>
+        <w:jc w:val="both"/>
+      </w:pPr>
+      <w:r>
+        <w:t>Nei paper numerici di Zanotti possiamo farci un’idea dei tempi caratteristici della dinamica e trovare un time step di partenza per l’analisi della convergenza in tempo. Alternativamente, guardando alle immagini PIV, ci possiamo fare un’idea sulla velocità di formazione e convezione del vortice per trovare il time step di partenza con cui partire per l’analisi convergenza.</w:t>
+      </w:r>
+    </w:p>
+    <w:p>
+      <w:pPr>
+        <w:spacing w:after="0" w:line="240" w:lineRule="auto"/>
+        <w:jc w:val="both"/>
+      </w:pPr>
+    </w:p>
+    <w:p>
+      <w:pPr>
+        <w:pStyle w:val="Paragrafoelenco"/>
+        <w:numPr>
+          <w:ilvl w:val="0"/>
+          <w:numId w:val="1"/>
+        </w:numPr>
+        <w:spacing w:after="0" w:line="240" w:lineRule="auto"/>
         <w:jc w:val="both"/>
       </w:pPr>
       <w:r>
@@ -89,16 +119,29 @@
     </w:p>
     <w:p>
       <w:pPr>
+        <w:spacing w:after="0" w:line="240" w:lineRule="auto"/>
+        <w:jc w:val="both"/>
+      </w:pPr>
+    </w:p>
+    <w:p>
+      <w:pPr>
         <w:pStyle w:val="Paragrafoelenco"/>
         <w:numPr>
           <w:ilvl w:val="0"/>
           <w:numId w:val="1"/>
         </w:numPr>
+        <w:spacing w:after="0" w:line="240" w:lineRule="auto"/>
         <w:jc w:val="both"/>
       </w:pPr>
       <w:r>
         <w:t>Altro sforzo per la riduzione del costo computazionale sta nella scelta del numero di Reynolds: visto che i risultati nei vari paper sono indicati come relativamente indipendenti dal numero di Reynolds per le condizioni di stallo profondo che sono analizzate, potremmo valutare (qualora i costi computazionali dovessero rimanere alti dopo il lavoro sulla mesh) si ridurre un po’ i numeri di Reynolds, visto che non ci aspettiamo differenze nella fenomenologia.</w:t>
       </w:r>
+    </w:p>
+    <w:p>
+      <w:pPr>
+        <w:spacing w:after="0" w:line="240" w:lineRule="auto"/>
+        <w:jc w:val="both"/>
+      </w:pPr>
     </w:p>
     <w:p>
       <w:pPr>
@@ -107,11 +150,42 @@
           <w:ilvl w:val="0"/>
           <w:numId w:val="1"/>
         </w:numPr>
-        <w:jc w:val="both"/>
-      </w:pPr>
-      <w:r>
-        <w:t xml:space="preserve">Nel documento del 2014 di Zanotti, in cui sono affrontate le problematiche di modellazione, si fa riferimento alle URANS come modello numerico. Tuttavia, esse non sono implementate in SU2. Inoltre, non fa alcun riferimento al modo in cui la scala di tempo caratteristica della dinamica della velocità media è identificata (o almeno, per quanto ho capito). Di conseguenza dobbiamo valutare se intraprendere un approccio diverso oppure passare ad OpenFOAM. </w:t>
-      </w:r>
+        <w:spacing w:after="0" w:line="240" w:lineRule="auto"/>
+        <w:jc w:val="both"/>
+      </w:pPr>
+      <w:r>
+        <w:t xml:space="preserve">Nel documento del 2014 di Zanotti, in cui sono affrontate le problematiche di modellazione, si fa riferimento alle </w:t>
+      </w:r>
+      <w:r>
+        <w:rPr>
+          <w:b/>
+          <w:bCs/>
+        </w:rPr>
+        <w:t>URANS</w:t>
+      </w:r>
+      <w:r>
+        <w:t xml:space="preserve"> come modello numerico. Tuttavia,</w:t>
+      </w:r>
+      <w:r>
+        <w:t xml:space="preserve"> sulla guida di SU2 non si fa riferimento a queste. Andando però nel paper della pubblicazione e vedendo che quanto fatto con le RANS nel laboratorio quattro permette di cogliere dei fenomeni isteretici (quindi, nelle equazioni deve esserci l’informazione della derivata nel tempo fisico), mi viene da concludere che se le condizioni al contorno sono tempo varianti, le RANS sono in realtà URANS, in cui alla forma standard delle RANS viene aggiunta la derivata in tempo e si sceglie poi se mettere o meno il modello di turbolenza.</w:t>
+      </w:r>
+      <w:r>
+        <w:t xml:space="preserve"> </w:t>
+      </w:r>
+      <w:proofErr w:type="gramStart"/>
+      <w:r>
+        <w:t>E’</w:t>
+      </w:r>
+      <w:proofErr w:type="gramEnd"/>
+      <w:r>
+        <w:t xml:space="preserve"> corretto? </w:t>
+      </w:r>
+    </w:p>
+    <w:p>
+      <w:pPr>
+        <w:spacing w:after="0" w:line="240" w:lineRule="auto"/>
+        <w:jc w:val="both"/>
+      </w:pPr>
     </w:p>
     <w:p>
       <w:pPr>
@@ -120,6 +194,7 @@
           <w:ilvl w:val="0"/>
           <w:numId w:val="1"/>
         </w:numPr>
+        <w:spacing w:after="0" w:line="240" w:lineRule="auto"/>
         <w:jc w:val="both"/>
       </w:pPr>
       <w:r>
@@ -134,12 +209,6 @@
       <w:r>
         <w:t xml:space="preserve"> Alternativamente, potremmo fare simulazioni completamente laminari e completamente turbolente, aspettandoci che il risultato sperimentale stia nel mezzo (visto che è affetto da separazione e transizione). </w:t>
       </w:r>
-    </w:p>
-    <w:p>
-      <w:pPr>
-        <w:ind w:left="360"/>
-        <w:jc w:val="both"/>
-      </w:pPr>
     </w:p>
     <w:sectPr>
       <w:pgSz w:w="11906" w:h="16838" w:code="9"/>

</xml_diff>